<commit_message>
Actualizacion de Product Backlog
</commit_message>
<xml_diff>
--- a/Proyecto/GeoP_Producto_ProductBacklog.docx
+++ b/Proyecto/GeoP_Producto_ProductBacklog.docx
@@ -922,7 +922,7 @@
               <w:bottom w:val="single" w:sz="4" w:space="0" w:color="auto"/>
               <w:right w:val="single" w:sz="4" w:space="0" w:color="auto"/>
             </w:tcBorders>
-            <w:shd w:val="clear" w:color="auto" w:fill="auto"/>
+            <w:shd w:val="clear" w:color="auto" w:fill="D9D9D9" w:themeFill="background1" w:themeFillShade="D9"/>
             <w:vAlign w:val="center"/>
           </w:tcPr>
           <w:p>
@@ -934,6 +934,15 @@
               <w:t>Consultar playas  de estacionamiento en el móvil</w:t>
             </w:r>
           </w:p>
+          <w:p>
+            <w:pPr>
+              <w:jc w:val="center"/>
+              <w:cnfStyle w:val="000000100000" w:firstRow="0" w:lastRow="0" w:firstColumn="0" w:lastColumn="0" w:oddVBand="0" w:evenVBand="0" w:oddHBand="1" w:evenHBand="0" w:firstRowFirstColumn="0" w:firstRowLastColumn="0" w:lastRowFirstColumn="0" w:lastRowLastColumn="0"/>
+            </w:pPr>
+            <w:r>
+              <w:t>(MAPA)</w:t>
+            </w:r>
+          </w:p>
         </w:tc>
         <w:tc>
           <w:tcPr>
@@ -944,7 +953,7 @@
               <w:bottom w:val="single" w:sz="4" w:space="0" w:color="auto"/>
               <w:right w:val="single" w:sz="4" w:space="0" w:color="auto"/>
             </w:tcBorders>
-            <w:shd w:val="clear" w:color="auto" w:fill="auto"/>
+            <w:shd w:val="clear" w:color="auto" w:fill="D9D9D9" w:themeFill="background1" w:themeFillShade="D9"/>
             <w:vAlign w:val="center"/>
           </w:tcPr>
           <w:p>
@@ -993,16 +1002,50 @@
               <w:bottom w:val="single" w:sz="4" w:space="0" w:color="auto"/>
               <w:right w:val="single" w:sz="4" w:space="0" w:color="auto"/>
             </w:tcBorders>
-            <w:shd w:val="clear" w:color="auto" w:fill="auto"/>
-            <w:vAlign w:val="center"/>
-          </w:tcPr>
-          <w:p>
-            <w:pPr>
-              <w:jc w:val="center"/>
-              <w:cnfStyle w:val="000000100000" w:firstRow="0" w:lastRow="0" w:firstColumn="0" w:lastColumn="0" w:oddVBand="0" w:evenVBand="0" w:oddHBand="1" w:evenHBand="0" w:firstRowFirstColumn="0" w:firstRowLastColumn="0" w:lastRowFirstColumn="0" w:lastRowLastColumn="0"/>
-            </w:pPr>
-            <w:r>
-              <w:t>(Aún no se realiza debido a que no tiene alta prioridad y no se incluyó en el sprint)</w:t>
+            <w:shd w:val="clear" w:color="auto" w:fill="D9D9D9" w:themeFill="background1" w:themeFillShade="D9"/>
+            <w:vAlign w:val="center"/>
+          </w:tcPr>
+          <w:p>
+            <w:pPr>
+              <w:jc w:val="center"/>
+              <w:cnfStyle w:val="000000100000" w:firstRow="0" w:lastRow="0" w:firstColumn="0" w:lastColumn="0" w:oddVBand="0" w:evenVBand="0" w:oddHBand="1" w:evenHBand="0" w:firstRowFirstColumn="0" w:firstRowLastColumn="0" w:lastRowFirstColumn="0" w:lastRowLastColumn="0"/>
+              <w:rPr>
+                <w:b/>
+                <w:bCs/>
+                <w:i/>
+                <w:u w:val="single"/>
+              </w:rPr>
+            </w:pPr>
+            <w:r>
+              <w:rPr>
+                <w:b/>
+                <w:bCs/>
+                <w:i/>
+                <w:u w:val="single"/>
+              </w:rPr>
+              <w:t>Mostrar Playas Cercanas</w:t>
+            </w:r>
+          </w:p>
+          <w:p>
+            <w:pPr>
+              <w:jc w:val="center"/>
+              <w:cnfStyle w:val="000000100000" w:firstRow="0" w:lastRow="0" w:firstColumn="0" w:lastColumn="0" w:oddVBand="0" w:evenVBand="0" w:oddHBand="1" w:evenHBand="0" w:firstRowFirstColumn="0" w:firstRowLastColumn="0" w:lastRowFirstColumn="0" w:lastRowLastColumn="0"/>
+            </w:pPr>
+            <w:r>
+              <w:rPr>
+                <w:b/>
+                <w:bCs/>
+              </w:rPr>
+              <w:t>Dado</w:t>
+            </w:r>
+            <w:r>
+              <w:rPr>
+                <w:b/>
+              </w:rPr>
+              <w:t> </w:t>
+            </w:r>
+            <w:r>
+              <w:t>un punto de referencia, donde existen playas de estacionamiento dentro del rango determinado, al abrir la aplicación que se muestren dichas playas.</w:t>
             </w:r>
           </w:p>
         </w:tc>
@@ -1015,7 +1058,7 @@
               <w:bottom w:val="single" w:sz="4" w:space="0" w:color="auto"/>
               <w:right w:val="single" w:sz="4" w:space="0" w:color="auto"/>
             </w:tcBorders>
-            <w:shd w:val="clear" w:color="auto" w:fill="auto"/>
+            <w:shd w:val="clear" w:color="auto" w:fill="D9D9D9" w:themeFill="background1" w:themeFillShade="D9"/>
             <w:vAlign w:val="center"/>
           </w:tcPr>
           <w:p>
@@ -1037,7 +1080,7 @@
               <w:bottom w:val="single" w:sz="4" w:space="0" w:color="auto"/>
               <w:right w:val="single" w:sz="4" w:space="0" w:color="auto"/>
             </w:tcBorders>
-            <w:shd w:val="clear" w:color="auto" w:fill="auto"/>
+            <w:shd w:val="clear" w:color="auto" w:fill="D9D9D9" w:themeFill="background1" w:themeFillShade="D9"/>
             <w:vAlign w:val="center"/>
           </w:tcPr>
           <w:p>
@@ -1059,7 +1102,7 @@
               <w:bottom w:val="single" w:sz="4" w:space="0" w:color="auto"/>
               <w:right w:val="single" w:sz="4" w:space="0" w:color="auto"/>
             </w:tcBorders>
-            <w:shd w:val="clear" w:color="auto" w:fill="auto"/>
+            <w:shd w:val="clear" w:color="auto" w:fill="D9D9D9" w:themeFill="background1" w:themeFillShade="D9"/>
             <w:vAlign w:val="center"/>
           </w:tcPr>
           <w:p>
@@ -2216,7 +2259,7 @@
               <w:bottom w:val="single" w:sz="4" w:space="0" w:color="auto"/>
               <w:right w:val="single" w:sz="4" w:space="0" w:color="auto"/>
             </w:tcBorders>
-            <w:shd w:val="clear" w:color="auto" w:fill="auto"/>
+            <w:shd w:val="clear" w:color="auto" w:fill="D9D9D9" w:themeFill="background1" w:themeFillShade="D9"/>
             <w:vAlign w:val="center"/>
           </w:tcPr>
           <w:p>
@@ -2238,7 +2281,7 @@
               <w:bottom w:val="single" w:sz="4" w:space="0" w:color="auto"/>
               <w:right w:val="single" w:sz="4" w:space="0" w:color="auto"/>
             </w:tcBorders>
-            <w:shd w:val="clear" w:color="auto" w:fill="auto"/>
+            <w:shd w:val="clear" w:color="auto" w:fill="D9D9D9" w:themeFill="background1" w:themeFillShade="D9"/>
             <w:vAlign w:val="center"/>
           </w:tcPr>
           <w:p>
@@ -2290,16 +2333,64 @@
               <w:bottom w:val="single" w:sz="4" w:space="0" w:color="auto"/>
               <w:right w:val="single" w:sz="4" w:space="0" w:color="auto"/>
             </w:tcBorders>
-            <w:shd w:val="clear" w:color="auto" w:fill="auto"/>
-            <w:vAlign w:val="center"/>
-          </w:tcPr>
-          <w:p>
-            <w:pPr>
-              <w:jc w:val="center"/>
-              <w:cnfStyle w:val="000000100000" w:firstRow="0" w:lastRow="0" w:firstColumn="0" w:lastColumn="0" w:oddVBand="0" w:evenVBand="0" w:oddHBand="1" w:evenHBand="0" w:firstRowFirstColumn="0" w:firstRowLastColumn="0" w:lastRowFirstColumn="0" w:lastRowLastColumn="0"/>
-            </w:pPr>
-            <w:r>
-              <w:t>(Aún no se realiza debido a que no tiene alta prioridad y no se incluyó en el sprint)</w:t>
+            <w:shd w:val="clear" w:color="auto" w:fill="D9D9D9" w:themeFill="background1" w:themeFillShade="D9"/>
+            <w:vAlign w:val="center"/>
+          </w:tcPr>
+          <w:p>
+            <w:pPr>
+              <w:jc w:val="center"/>
+              <w:cnfStyle w:val="000000100000" w:firstRow="0" w:lastRow="0" w:firstColumn="0" w:lastColumn="0" w:oddVBand="0" w:evenVBand="0" w:oddHBand="1" w:evenHBand="0" w:firstRowFirstColumn="0" w:firstRowLastColumn="0" w:lastRowFirstColumn="0" w:lastRowLastColumn="0"/>
+              <w:rPr>
+                <w:b/>
+                <w:bCs/>
+                <w:i/>
+                <w:u w:val="single"/>
+              </w:rPr>
+            </w:pPr>
+            <w:r>
+              <w:rPr>
+                <w:b/>
+                <w:bCs/>
+                <w:i/>
+                <w:u w:val="single"/>
+              </w:rPr>
+              <w:t xml:space="preserve">Mostrar </w:t>
+            </w:r>
+            <w:r>
+              <w:rPr>
+                <w:b/>
+                <w:bCs/>
+                <w:i/>
+                <w:u w:val="single"/>
+              </w:rPr>
+              <w:t>Ruta a Playa</w:t>
+            </w:r>
+          </w:p>
+          <w:p>
+            <w:pPr>
+              <w:jc w:val="center"/>
+              <w:cnfStyle w:val="000000100000" w:firstRow="0" w:lastRow="0" w:firstColumn="0" w:lastColumn="0" w:oddVBand="0" w:evenVBand="0" w:oddHBand="1" w:evenHBand="0" w:firstRowFirstColumn="0" w:firstRowLastColumn="0" w:lastRowFirstColumn="0" w:lastRowLastColumn="0"/>
+            </w:pPr>
+            <w:r>
+              <w:rPr>
+                <w:b/>
+                <w:bCs/>
+              </w:rPr>
+              <w:t>Dado</w:t>
+            </w:r>
+            <w:r>
+              <w:rPr>
+                <w:b/>
+              </w:rPr>
+              <w:t> </w:t>
+            </w:r>
+            <w:r>
+              <w:t>el punto de la posición, y la de la playa destino, se trace la ruta y se actualice la mism</w:t>
+            </w:r>
+            <w:bookmarkStart w:id="11" w:name="_GoBack"/>
+            <w:bookmarkEnd w:id="11"/>
+            <w:r>
+              <w:t xml:space="preserve">a al cambiar la posición del </w:t>
             </w:r>
           </w:p>
         </w:tc>
@@ -2312,7 +2403,7 @@
               <w:bottom w:val="single" w:sz="4" w:space="0" w:color="auto"/>
               <w:right w:val="single" w:sz="4" w:space="0" w:color="auto"/>
             </w:tcBorders>
-            <w:shd w:val="clear" w:color="auto" w:fill="auto"/>
+            <w:shd w:val="clear" w:color="auto" w:fill="D9D9D9" w:themeFill="background1" w:themeFillShade="D9"/>
             <w:vAlign w:val="center"/>
           </w:tcPr>
           <w:p>
@@ -2334,7 +2425,7 @@
               <w:bottom w:val="single" w:sz="4" w:space="0" w:color="auto"/>
               <w:right w:val="single" w:sz="4" w:space="0" w:color="auto"/>
             </w:tcBorders>
-            <w:shd w:val="clear" w:color="auto" w:fill="auto"/>
+            <w:shd w:val="clear" w:color="auto" w:fill="D9D9D9" w:themeFill="background1" w:themeFillShade="D9"/>
             <w:vAlign w:val="center"/>
           </w:tcPr>
           <w:p>
@@ -2356,7 +2447,7 @@
               <w:bottom w:val="single" w:sz="4" w:space="0" w:color="auto"/>
               <w:right w:val="single" w:sz="4" w:space="0" w:color="auto"/>
             </w:tcBorders>
-            <w:shd w:val="clear" w:color="auto" w:fill="auto"/>
+            <w:shd w:val="clear" w:color="auto" w:fill="D9D9D9" w:themeFill="background1" w:themeFillShade="D9"/>
             <w:vAlign w:val="center"/>
           </w:tcPr>
           <w:p>
@@ -5022,7 +5113,7 @@
               <w:bottom w:val="single" w:sz="4" w:space="0" w:color="auto"/>
               <w:right w:val="single" w:sz="4" w:space="0" w:color="auto"/>
             </w:tcBorders>
-            <w:shd w:val="clear" w:color="auto" w:fill="D9D9D9" w:themeFill="background1" w:themeFillShade="D9"/>
+            <w:shd w:val="clear" w:color="auto" w:fill="auto"/>
             <w:vAlign w:val="center"/>
           </w:tcPr>
           <w:p>
@@ -5053,7 +5144,7 @@
               <w:bottom w:val="single" w:sz="4" w:space="0" w:color="auto"/>
               <w:right w:val="single" w:sz="4" w:space="0" w:color="auto"/>
             </w:tcBorders>
-            <w:shd w:val="clear" w:color="auto" w:fill="D9D9D9" w:themeFill="background1" w:themeFillShade="D9"/>
+            <w:shd w:val="clear" w:color="auto" w:fill="auto"/>
             <w:vAlign w:val="center"/>
           </w:tcPr>
           <w:p>
@@ -5111,7 +5202,7 @@
               <w:bottom w:val="single" w:sz="4" w:space="0" w:color="auto"/>
               <w:right w:val="single" w:sz="4" w:space="0" w:color="auto"/>
             </w:tcBorders>
-            <w:shd w:val="clear" w:color="auto" w:fill="D9D9D9" w:themeFill="background1" w:themeFillShade="D9"/>
+            <w:shd w:val="clear" w:color="auto" w:fill="auto"/>
             <w:vAlign w:val="center"/>
           </w:tcPr>
           <w:p>
@@ -5135,7 +5226,7 @@
               <w:bottom w:val="single" w:sz="4" w:space="0" w:color="auto"/>
               <w:right w:val="single" w:sz="4" w:space="0" w:color="auto"/>
             </w:tcBorders>
-            <w:shd w:val="clear" w:color="auto" w:fill="D9D9D9" w:themeFill="background1" w:themeFillShade="D9"/>
+            <w:shd w:val="clear" w:color="auto" w:fill="auto"/>
             <w:vAlign w:val="center"/>
           </w:tcPr>
           <w:p>
@@ -5157,7 +5248,7 @@
               <w:bottom w:val="single" w:sz="4" w:space="0" w:color="auto"/>
               <w:right w:val="single" w:sz="4" w:space="0" w:color="auto"/>
             </w:tcBorders>
-            <w:shd w:val="clear" w:color="auto" w:fill="D9D9D9" w:themeFill="background1" w:themeFillShade="D9"/>
+            <w:shd w:val="clear" w:color="auto" w:fill="auto"/>
             <w:vAlign w:val="center"/>
           </w:tcPr>
           <w:p>
@@ -5185,7 +5276,7 @@
               <w:bottom w:val="single" w:sz="4" w:space="0" w:color="auto"/>
               <w:right w:val="single" w:sz="4" w:space="0" w:color="auto"/>
             </w:tcBorders>
-            <w:shd w:val="clear" w:color="auto" w:fill="D9D9D9" w:themeFill="background1" w:themeFillShade="D9"/>
+            <w:shd w:val="clear" w:color="auto" w:fill="auto"/>
             <w:vAlign w:val="center"/>
           </w:tcPr>
           <w:p>
@@ -5239,7 +5330,7 @@
               <w:bottom w:val="single" w:sz="4" w:space="0" w:color="auto"/>
               <w:right w:val="single" w:sz="4" w:space="0" w:color="auto"/>
             </w:tcBorders>
-            <w:shd w:val="clear" w:color="auto" w:fill="D9D9D9" w:themeFill="background1" w:themeFillShade="D9"/>
+            <w:shd w:val="clear" w:color="auto" w:fill="FFFFFF" w:themeFill="background1"/>
             <w:vAlign w:val="center"/>
           </w:tcPr>
           <w:p>
@@ -5261,7 +5352,7 @@
               <w:bottom w:val="single" w:sz="4" w:space="0" w:color="auto"/>
               <w:right w:val="single" w:sz="4" w:space="0" w:color="auto"/>
             </w:tcBorders>
-            <w:shd w:val="clear" w:color="auto" w:fill="D9D9D9" w:themeFill="background1" w:themeFillShade="D9"/>
+            <w:shd w:val="clear" w:color="auto" w:fill="FFFFFF" w:themeFill="background1"/>
             <w:vAlign w:val="center"/>
           </w:tcPr>
           <w:p>
@@ -5322,7 +5413,7 @@
               <w:bottom w:val="single" w:sz="4" w:space="0" w:color="auto"/>
               <w:right w:val="single" w:sz="4" w:space="0" w:color="auto"/>
             </w:tcBorders>
-            <w:shd w:val="clear" w:color="auto" w:fill="D9D9D9" w:themeFill="background1" w:themeFillShade="D9"/>
+            <w:shd w:val="clear" w:color="auto" w:fill="FFFFFF" w:themeFill="background1"/>
             <w:vAlign w:val="center"/>
           </w:tcPr>
           <w:p>
@@ -5346,7 +5437,7 @@
               <w:bottom w:val="single" w:sz="4" w:space="0" w:color="auto"/>
               <w:right w:val="single" w:sz="4" w:space="0" w:color="auto"/>
             </w:tcBorders>
-            <w:shd w:val="clear" w:color="auto" w:fill="D9D9D9" w:themeFill="background1" w:themeFillShade="D9"/>
+            <w:shd w:val="clear" w:color="auto" w:fill="FFFFFF" w:themeFill="background1"/>
             <w:vAlign w:val="center"/>
           </w:tcPr>
           <w:p>
@@ -5368,7 +5459,7 @@
               <w:bottom w:val="single" w:sz="4" w:space="0" w:color="auto"/>
               <w:right w:val="single" w:sz="4" w:space="0" w:color="auto"/>
             </w:tcBorders>
-            <w:shd w:val="clear" w:color="auto" w:fill="D9D9D9" w:themeFill="background1" w:themeFillShade="D9"/>
+            <w:shd w:val="clear" w:color="auto" w:fill="FFFFFF" w:themeFill="background1"/>
             <w:vAlign w:val="center"/>
           </w:tcPr>
           <w:p>
@@ -5396,7 +5487,7 @@
               <w:bottom w:val="single" w:sz="4" w:space="0" w:color="auto"/>
               <w:right w:val="single" w:sz="4" w:space="0" w:color="auto"/>
             </w:tcBorders>
-            <w:shd w:val="clear" w:color="auto" w:fill="D9D9D9" w:themeFill="background1" w:themeFillShade="D9"/>
+            <w:shd w:val="clear" w:color="auto" w:fill="FFFFFF" w:themeFill="background1"/>
             <w:vAlign w:val="center"/>
           </w:tcPr>
           <w:p>
@@ -5499,11 +5590,35 @@
               <w:jc w:val="center"/>
               <w:cnfStyle w:val="000000000000" w:firstRow="0" w:lastRow="0" w:firstColumn="0" w:lastColumn="0" w:oddVBand="0" w:evenVBand="0" w:oddHBand="0" w:evenHBand="0" w:firstRowFirstColumn="0" w:firstRowLastColumn="0" w:lastRowFirstColumn="0" w:lastRowLastColumn="0"/>
               <w:rPr>
-                <w:b/>
                 <w:bCs/>
-                <w:u w:val="single"/>
-              </w:rPr>
-            </w:pPr>
+              </w:rPr>
+            </w:pPr>
+            <w:r>
+              <w:rPr>
+                <w:bCs/>
+              </w:rPr>
+              <w:t xml:space="preserve">Que la aplicación y el web Service estén </w:t>
+            </w:r>
+            <w:proofErr w:type="spellStart"/>
+            <w:r>
+              <w:rPr>
+                <w:bCs/>
+              </w:rPr>
+              <w:t>deployados</w:t>
+            </w:r>
+            <w:proofErr w:type="spellEnd"/>
+            <w:r>
+              <w:rPr>
+                <w:bCs/>
+              </w:rPr>
+              <w:t xml:space="preserve"> correctament</w:t>
+            </w:r>
+            <w:r>
+              <w:rPr>
+                <w:bCs/>
+              </w:rPr>
+              <w:t>e. El web Service pude deber ser accedido correctamente desde Ajax.</w:t>
+            </w:r>
           </w:p>
         </w:tc>
         <w:tc>
@@ -5522,10 +5637,10 @@
             <w:pPr>
               <w:jc w:val="center"/>
               <w:cnfStyle w:val="000000000000" w:firstRow="0" w:lastRow="0" w:firstColumn="0" w:lastColumn="0" w:oddVBand="0" w:evenVBand="0" w:oddHBand="0" w:evenHBand="0" w:firstRowFirstColumn="0" w:firstRowLastColumn="0" w:lastRowFirstColumn="0" w:lastRowLastColumn="0"/>
-              <w:rPr>
-                <w:lang w:val="es-419"/>
-              </w:rPr>
-            </w:pPr>
+            </w:pPr>
+            <w:r>
+              <w:t>3</w:t>
+            </w:r>
           </w:p>
         </w:tc>
         <w:tc>
@@ -5548,6 +5663,12 @@
                 <w:lang w:val="es-ES"/>
               </w:rPr>
             </w:pPr>
+            <w:r>
+              <w:rPr>
+                <w:lang w:val="es-ES"/>
+              </w:rPr>
+              <w:t>Alta</w:t>
+            </w:r>
           </w:p>
         </w:tc>
         <w:tc>
@@ -5570,13 +5691,20 @@
                 <w:lang w:val="es-ES"/>
               </w:rPr>
             </w:pPr>
+            <w:r>
+              <w:rPr>
+                <w:lang w:val="es-ES"/>
+              </w:rPr>
+              <w:t>-</w:t>
+            </w:r>
           </w:p>
         </w:tc>
       </w:tr>
     </w:tbl>
     <w:p>
-      <w:bookmarkStart w:id="11" w:name="_GoBack"/>
-      <w:bookmarkEnd w:id="11"/>
+      <w:r>
+        <w:t>|</w:t>
+      </w:r>
     </w:p>
     <w:sectPr>
       <w:headerReference w:type="default" r:id="rId10"/>
@@ -5647,7 +5775,7 @@
             <w:noProof/>
             <w:lang w:val="es-ES"/>
           </w:rPr>
-          <w:t>9</w:t>
+          <w:t>5</w:t>
         </w:r>
         <w:r>
           <w:fldChar w:fldCharType="end"/>
@@ -6565,6 +6693,51 @@
     <w:basedOn w:val="Fuentedeprrafopredeter"/>
     <w:rsid w:val="00210034"/>
   </w:style>
+  <w:style w:type="character" w:styleId="Textoennegrita">
+    <w:name w:val="Strong"/>
+    <w:basedOn w:val="Fuentedeprrafopredeter"/>
+    <w:uiPriority w:val="22"/>
+    <w:qFormat/>
+    <w:rsid w:val="007B43B4"/>
+    <w:rPr>
+      <w:b/>
+      <w:bCs/>
+    </w:rPr>
+  </w:style>
+  <w:style w:type="character" w:customStyle="1" w:styleId="acceptance-test-menu">
+    <w:name w:val="acceptance-test-menu"/>
+    <w:basedOn w:val="Fuentedeprrafopredeter"/>
+    <w:rsid w:val="007B43B4"/>
+  </w:style>
+  <w:style w:type="character" w:styleId="Hipervnculo">
+    <w:name w:val="Hyperlink"/>
+    <w:basedOn w:val="Fuentedeprrafopredeter"/>
+    <w:uiPriority w:val="99"/>
+    <w:semiHidden/>
+    <w:unhideWhenUsed/>
+    <w:rsid w:val="007B43B4"/>
+    <w:rPr>
+      <w:color w:val="0000FF"/>
+      <w:u w:val="single"/>
+    </w:rPr>
+  </w:style>
+  <w:style w:type="paragraph" w:styleId="NormalWeb">
+    <w:name w:val="Normal (Web)"/>
+    <w:basedOn w:val="Normal"/>
+    <w:uiPriority w:val="99"/>
+    <w:semiHidden/>
+    <w:unhideWhenUsed/>
+    <w:rsid w:val="007B43B4"/>
+    <w:pPr>
+      <w:spacing w:before="100" w:beforeAutospacing="1" w:after="100" w:afterAutospacing="1" w:line="240" w:lineRule="auto"/>
+    </w:pPr>
+    <w:rPr>
+      <w:rFonts w:ascii="Times New Roman" w:eastAsia="Times New Roman" w:hAnsi="Times New Roman" w:cs="Times New Roman"/>
+      <w:sz w:val="24"/>
+      <w:szCs w:val="24"/>
+      <w:lang w:eastAsia="es-AR"/>
+    </w:rPr>
+  </w:style>
 </w:styles>
 </file>
 
@@ -7178,6 +7351,51 @@
     <w:basedOn w:val="Fuentedeprrafopredeter"/>
     <w:rsid w:val="00210034"/>
   </w:style>
+  <w:style w:type="character" w:styleId="Textoennegrita">
+    <w:name w:val="Strong"/>
+    <w:basedOn w:val="Fuentedeprrafopredeter"/>
+    <w:uiPriority w:val="22"/>
+    <w:qFormat/>
+    <w:rsid w:val="007B43B4"/>
+    <w:rPr>
+      <w:b/>
+      <w:bCs/>
+    </w:rPr>
+  </w:style>
+  <w:style w:type="character" w:customStyle="1" w:styleId="acceptance-test-menu">
+    <w:name w:val="acceptance-test-menu"/>
+    <w:basedOn w:val="Fuentedeprrafopredeter"/>
+    <w:rsid w:val="007B43B4"/>
+  </w:style>
+  <w:style w:type="character" w:styleId="Hipervnculo">
+    <w:name w:val="Hyperlink"/>
+    <w:basedOn w:val="Fuentedeprrafopredeter"/>
+    <w:uiPriority w:val="99"/>
+    <w:semiHidden/>
+    <w:unhideWhenUsed/>
+    <w:rsid w:val="007B43B4"/>
+    <w:rPr>
+      <w:color w:val="0000FF"/>
+      <w:u w:val="single"/>
+    </w:rPr>
+  </w:style>
+  <w:style w:type="paragraph" w:styleId="NormalWeb">
+    <w:name w:val="Normal (Web)"/>
+    <w:basedOn w:val="Normal"/>
+    <w:uiPriority w:val="99"/>
+    <w:semiHidden/>
+    <w:unhideWhenUsed/>
+    <w:rsid w:val="007B43B4"/>
+    <w:pPr>
+      <w:spacing w:before="100" w:beforeAutospacing="1" w:after="100" w:afterAutospacing="1" w:line="240" w:lineRule="auto"/>
+    </w:pPr>
+    <w:rPr>
+      <w:rFonts w:ascii="Times New Roman" w:eastAsia="Times New Roman" w:hAnsi="Times New Roman" w:cs="Times New Roman"/>
+      <w:sz w:val="24"/>
+      <w:szCs w:val="24"/>
+      <w:lang w:eastAsia="es-AR"/>
+    </w:rPr>
+  </w:style>
 </w:styles>
 </file>
 
@@ -7436,7 +7654,7 @@
   <a:extraClrSchemeLst/>
   <a:extLst>
     <a:ext uri="{05A4C25C-085E-4340-85A3-A5531E510DB2}">
-      <thm15:themeFamily xmlns:thm15="http://schemas.microsoft.com/office/thememl/2012/main" xmlns="" name="Office Theme" id="{62F939B6-93AF-4DB8-9C6B-D6C7DFDC589F}" vid="{4A3C46E8-61CC-4603-A589-7422A47A8E4A}"/>
+      <thm15:themeFamily xmlns="" xmlns:thm15="http://schemas.microsoft.com/office/thememl/2012/main" name="Office Theme" id="{62F939B6-93AF-4DB8-9C6B-D6C7DFDC589F}" vid="{4A3C46E8-61CC-4603-A589-7422A47A8E4A}"/>
     </a:ext>
   </a:extLst>
 </a:theme>
@@ -7447,7 +7665,7 @@
 </file>
 
 <file path=customXml/itemProps1.xml><?xml version="1.0" encoding="utf-8"?>
-<ds:datastoreItem xmlns:ds="http://schemas.openxmlformats.org/officeDocument/2006/customXml" ds:itemID="{02D26309-5C90-4E2B-A92E-8BC671C7EEFA}">
+<ds:datastoreItem xmlns:ds="http://schemas.openxmlformats.org/officeDocument/2006/customXml" ds:itemID="{D61FA120-B827-4EC8-9B7E-C187E4D9C887}">
   <ds:schemaRefs>
     <ds:schemaRef ds:uri="http://schemas.openxmlformats.org/officeDocument/2006/bibliography"/>
   </ds:schemaRefs>

</xml_diff>